<commit_message>
Adding a formula, first steps in FormulaCalculator
</commit_message>
<xml_diff>
--- a/src/main/java/org/example/templates/template.docx
+++ b/src/main/java/org/example/templates/template.docx
@@ -35,7 +35,6 @@
         </w:rPr>
         <w:t xml:space="preserve">каталоге </w:t>
       </w:r>
-      <w:proofErr w:type="spellStart"/>
       <w:r>
         <w:rPr>
           <w:szCs w:val="28"/>
@@ -43,14 +42,12 @@
         </w:rPr>
         <w:t>src</w:t>
       </w:r>
-      <w:proofErr w:type="spellEnd"/>
       <w:r>
         <w:rPr>
           <w:szCs w:val="28"/>
         </w:rPr>
         <w:t>.</w:t>
       </w:r>
-      <w:proofErr w:type="spellStart"/>
       <w:r>
         <w:rPr>
           <w:szCs w:val="28"/>
@@ -58,14 +55,12 @@
         </w:rPr>
         <w:t>erz</w:t>
       </w:r>
-      <w:proofErr w:type="spellEnd"/>
       <w:r>
         <w:rPr>
           <w:szCs w:val="28"/>
         </w:rPr>
         <w:t>.</w:t>
       </w:r>
-      <w:proofErr w:type="spellStart"/>
       <w:r>
         <w:rPr>
           <w:szCs w:val="28"/>
@@ -73,7 +68,6 @@
         </w:rPr>
         <w:t>mso</w:t>
       </w:r>
-      <w:proofErr w:type="spellEnd"/>
       <w:r>
         <w:rPr>
           <w:szCs w:val="28"/>
@@ -105,7 +99,6 @@
         </w:rPr>
         <w:t>_</w:t>
       </w:r>
-      <w:proofErr w:type="spellStart"/>
       <w:r>
         <w:rPr>
           <w:szCs w:val="28"/>
@@ -113,7 +106,6 @@
         </w:rPr>
         <w:t>SQLScripts</w:t>
       </w:r>
-      <w:proofErr w:type="spellEnd"/>
       <w:r>
         <w:rPr>
           <w:szCs w:val="28"/>
@@ -357,19 +349,15 @@
       <w:r>
         <w:t xml:space="preserve">его индекс или ссылку на него). Для этого используются методы </w:t>
       </w:r>
-      <w:proofErr w:type="spellStart"/>
       <w:r>
         <w:t>findPWithText</w:t>
       </w:r>
-      <w:proofErr w:type="spellEnd"/>
       <w:r>
         <w:t xml:space="preserve">, </w:t>
       </w:r>
-      <w:proofErr w:type="spellStart"/>
       <w:r>
         <w:t>findRWithText</w:t>
       </w:r>
-      <w:proofErr w:type="spellEnd"/>
       <w:r>
         <w:t>. Далее необходимо видоизменить</w:t>
       </w:r>
@@ -379,34 +367,23 @@
       <w:r>
         <w:t xml:space="preserve">заменить элемент для этого используются </w:t>
       </w:r>
-      <w:proofErr w:type="spellStart"/>
       <w:r>
         <w:t>replaceAllTextInP</w:t>
       </w:r>
-      <w:proofErr w:type="spellEnd"/>
       <w:r>
         <w:t xml:space="preserve">, </w:t>
       </w:r>
-      <w:proofErr w:type="spellStart"/>
       <w:r>
         <w:t>replaceAllTextInR</w:t>
       </w:r>
-      <w:proofErr w:type="spellEnd"/>
       <w:r>
         <w:t xml:space="preserve">, </w:t>
       </w:r>
-      <w:proofErr w:type="spellStart"/>
-      <w:proofErr w:type="gramStart"/>
       <w:r>
         <w:t>addR</w:t>
       </w:r>
-      <w:proofErr w:type="spellEnd"/>
-      <w:r>
-        <w:t>(</w:t>
-      </w:r>
-      <w:proofErr w:type="gramEnd"/>
-      <w:r>
-        <w:t xml:space="preserve">добавить </w:t>
+      <w:r>
+        <w:t xml:space="preserve">(добавить </w:t>
       </w:r>
       <w:r>
         <w:rPr>
@@ -423,30 +400,18 @@
       <w:r>
         <w:t xml:space="preserve">. Для больших текстовых фрагментов можно использовать </w:t>
       </w:r>
-      <w:proofErr w:type="spellStart"/>
       <w:r>
         <w:t>replaceTextUnderTitle</w:t>
       </w:r>
-      <w:proofErr w:type="spellEnd"/>
-      <w:r>
-        <w:t xml:space="preserve"> (если документ содержит параграфы, отмеченные заголовками или подзаголовками средствами </w:t>
-      </w:r>
-      <w:proofErr w:type="spellStart"/>
-      <w:r>
-        <w:t>ворда</w:t>
-      </w:r>
-      <w:proofErr w:type="spellEnd"/>
-      <w:r>
-        <w:t>)</w:t>
+      <w:r>
+        <w:t xml:space="preserve"> (если документ содержит параграфы, отмеченные заголовками или подзаголовками средствами ворда)</w:t>
       </w:r>
       <w:r>
         <w:t xml:space="preserve"> или </w:t>
       </w:r>
-      <w:proofErr w:type="spellStart"/>
       <w:r>
         <w:t>replaceTextBetweenLines</w:t>
       </w:r>
-      <w:proofErr w:type="spellEnd"/>
       <w:r>
         <w:t xml:space="preserve">, чтобы сразу заменить весь текст в них. Далее при необходимости можно выделить </w:t>
       </w:r>
@@ -456,22 +421,15 @@
       <w:r>
         <w:t xml:space="preserve">текст или его часть с помощью </w:t>
       </w:r>
-      <w:proofErr w:type="spellStart"/>
-      <w:r>
-        <w:t>changePBold</w:t>
-      </w:r>
-      <w:proofErr w:type="spellEnd"/>
-      <w:r>
-        <w:t xml:space="preserve"> </w:t>
+      <w:r>
+        <w:t xml:space="preserve">changePBold </w:t>
       </w:r>
       <w:r>
         <w:t xml:space="preserve">или </w:t>
       </w:r>
-      <w:proofErr w:type="spellStart"/>
       <w:r>
         <w:t>changeRBold</w:t>
       </w:r>
-      <w:proofErr w:type="spellEnd"/>
       <w:r>
         <w:t>.</w:t>
       </w:r>
@@ -504,42 +462,29 @@
       <w:r>
         <w:t xml:space="preserve"> в документе (</w:t>
       </w:r>
-      <w:proofErr w:type="spellStart"/>
       <w:r>
         <w:t>findNTable</w:t>
       </w:r>
-      <w:proofErr w:type="spellEnd"/>
       <w:r>
         <w:t>). При необходимости возможно увеличить (</w:t>
       </w:r>
-      <w:proofErr w:type="spellStart"/>
       <w:r>
         <w:t>cloneLastTableRow</w:t>
       </w:r>
-      <w:proofErr w:type="spellEnd"/>
       <w:r>
         <w:t>), уменьшить размер таблицы (</w:t>
       </w:r>
-      <w:proofErr w:type="spellStart"/>
       <w:r>
         <w:t>deleteLastRows</w:t>
       </w:r>
-      <w:proofErr w:type="spellEnd"/>
       <w:r>
         <w:t xml:space="preserve">). Поиск элементов осуществляется с помощью методов </w:t>
       </w:r>
-      <w:proofErr w:type="spellStart"/>
-      <w:proofErr w:type="gramStart"/>
       <w:r>
         <w:t>findKeyP</w:t>
       </w:r>
-      <w:proofErr w:type="spellEnd"/>
-      <w:r>
-        <w:t>(</w:t>
-      </w:r>
-      <w:proofErr w:type="gramEnd"/>
-      <w:r>
-        <w:t xml:space="preserve">Поиск </w:t>
+      <w:r>
+        <w:t xml:space="preserve">(Поиск </w:t>
       </w:r>
       <w:r>
         <w:t xml:space="preserve">текста </w:t>
@@ -547,11 +492,9 @@
       <w:r>
         <w:t xml:space="preserve">по конкретному столбцу), </w:t>
       </w:r>
-      <w:proofErr w:type="spellStart"/>
       <w:r>
         <w:t>replaceCellNextToP</w:t>
       </w:r>
-      <w:proofErr w:type="spellEnd"/>
       <w:r>
         <w:t xml:space="preserve"> (замена значения напротив </w:t>
       </w:r>
@@ -561,19 +504,15 @@
       <w:r>
         <w:t xml:space="preserve">параграфа), </w:t>
       </w:r>
-      <w:proofErr w:type="spellStart"/>
       <w:r>
         <w:t>replaceCellInRow</w:t>
       </w:r>
-      <w:proofErr w:type="spellEnd"/>
       <w:r>
         <w:t xml:space="preserve">(замена в ячейке строки), </w:t>
       </w:r>
-      <w:proofErr w:type="spellStart"/>
       <w:r>
         <w:t>replaceCellInTable</w:t>
       </w:r>
-      <w:proofErr w:type="spellEnd"/>
       <w:r>
         <w:t>(замена в конкретной ячейке таблицы по индексам)</w:t>
       </w:r>
@@ -631,14 +570,12 @@
       <w:r>
         <w:t xml:space="preserve">, за исключением того, что необходимо загрузить </w:t>
       </w:r>
-      <w:proofErr w:type="spellStart"/>
       <w:r>
         <w:rPr>
           <w:lang w:val="en-US"/>
         </w:rPr>
         <w:t>sharedStrings</w:t>
       </w:r>
-      <w:proofErr w:type="spellEnd"/>
       <w:r>
         <w:t xml:space="preserve"> </w:t>
       </w:r>
@@ -664,26 +601,13 @@
         <w:t>Parts</w:t>
       </w:r>
       <w:r>
-        <w:t xml:space="preserve"> (</w:t>
-      </w:r>
-      <w:proofErr w:type="spellStart"/>
-      <w:r>
-        <w:t>getAllWorksheets</w:t>
-      </w:r>
-      <w:proofErr w:type="spellEnd"/>
-      <w:r>
-        <w:t xml:space="preserve"> </w:t>
+        <w:t xml:space="preserve"> (getAllWorksheets </w:t>
       </w:r>
       <w:r>
         <w:t xml:space="preserve">и </w:t>
       </w:r>
-      <w:proofErr w:type="spellStart"/>
-      <w:r>
-        <w:t>getSharedValues</w:t>
-      </w:r>
-      <w:proofErr w:type="spellEnd"/>
-      <w:r>
-        <w:t>).</w:t>
+      <w:r>
+        <w:t>getSharedValues).</w:t>
       </w:r>
     </w:p>
     <w:p>
@@ -697,7 +621,6 @@
         <w:tab/>
         <w:t xml:space="preserve">Редактирования значений в ячейках происходит через метод </w:t>
       </w:r>
-      <w:proofErr w:type="spellStart"/>
       <w:r>
         <w:rPr>
           <w:i/>
@@ -705,7 +628,6 @@
         </w:rPr>
         <w:t>changeCellValue</w:t>
       </w:r>
-      <w:proofErr w:type="spellEnd"/>
       <w:r>
         <w:t xml:space="preserve"> вне зависимости от типа подставляемого значения. Чтобы изменить с</w:t>
       </w:r>
@@ -736,7 +658,6 @@
       <w:r>
         <w:t xml:space="preserve">в ячейке используется метод </w:t>
       </w:r>
-      <w:proofErr w:type="spellStart"/>
       <w:r>
         <w:rPr>
           <w:i/>
@@ -744,7 +665,6 @@
         </w:rPr>
         <w:t>changeCellSharedValue</w:t>
       </w:r>
-      <w:proofErr w:type="spellEnd"/>
       <w:r>
         <w:rPr>
           <w:i/>
@@ -776,23 +696,8 @@
       <w:r>
         <w:t xml:space="preserve">происходит в </w:t>
       </w:r>
-      <w:proofErr w:type="spellStart"/>
-      <w:proofErr w:type="gramStart"/>
-      <w:r>
-        <w:t>Map</w:t>
-      </w:r>
-      <w:proofErr w:type="spellEnd"/>
-      <w:r>
-        <w:t>&lt;</w:t>
-      </w:r>
-      <w:proofErr w:type="spellStart"/>
-      <w:proofErr w:type="gramEnd"/>
-      <w:r>
-        <w:t>String,Integer</w:t>
-      </w:r>
-      <w:proofErr w:type="spellEnd"/>
-      <w:r>
-        <w:t>&gt;</w:t>
+      <w:r>
+        <w:t>Map&lt;String,Integer&gt;</w:t>
       </w:r>
       <w:r>
         <w:t>, которая</w:t>
@@ -800,7 +705,6 @@
       <w:r>
         <w:t xml:space="preserve"> возвращается методом </w:t>
       </w:r>
-      <w:proofErr w:type="spellStart"/>
       <w:r>
         <w:rPr>
           <w:i/>
@@ -808,7 +712,6 @@
         </w:rPr>
         <w:t>getSharedValues</w:t>
       </w:r>
-      <w:proofErr w:type="spellEnd"/>
       <w:r>
         <w:rPr>
           <w:i/>
@@ -828,22 +731,18 @@
       <w:r>
         <w:t xml:space="preserve">Для изменения строки в </w:t>
       </w:r>
-      <w:proofErr w:type="spellStart"/>
       <w:r>
         <w:rPr>
           <w:lang w:val="en-US"/>
         </w:rPr>
         <w:t>sharedStrings</w:t>
       </w:r>
-      <w:proofErr w:type="spellEnd"/>
       <w:r>
         <w:t xml:space="preserve">, используется метод </w:t>
       </w:r>
-      <w:proofErr w:type="spellStart"/>
       <w:r>
         <w:t>changeSharedValue</w:t>
       </w:r>
-      <w:proofErr w:type="spellEnd"/>
       <w:r>
         <w:t xml:space="preserve">. В случае, если нужный текст имеет различную стилизацию кусков текста внутри себя, можно привести его к единому виду через применение стиля одного из </w:t>
       </w:r>
@@ -859,11 +758,9 @@
       <w:r>
         <w:t>ко всем остальным(</w:t>
       </w:r>
-      <w:proofErr w:type="spellStart"/>
       <w:r>
         <w:t>unifySharedStringStyle</w:t>
       </w:r>
-      <w:proofErr w:type="spellEnd"/>
       <w:r>
         <w:t>)</w:t>
       </w:r>

</xml_diff>